<commit_message>
Modifing the description of class diagram
</commit_message>
<xml_diff>
--- a/Discription of the class diagram.docx
+++ b/Discription of the class diagram.docx
@@ -10,6 +10,36 @@
         <w:widowControl/>
         <w:suppressLineNumbers w:val="0"/>
         <w:rPr>
+          <w:rFonts w:hint="default"/>
+          <w:b/>
+          <w:bCs/>
+          <w:sz w:val="36"/>
+          <w:szCs w:val="36"/>
+          <w:lang w:val="en-US"/>
+        </w:rPr>
+      </w:pPr>
+      <w:r>
+        <w:rPr>
+          <w:rFonts w:hint="default"/>
+          <w:b/>
+          <w:bCs/>
+          <w:sz w:val="36"/>
+          <w:szCs w:val="36"/>
+          <w:lang w:val="en-US"/>
+        </w:rPr>
+        <w:t>Class diagram description</w:t>
+      </w:r>
+      <w:bookmarkStart w:id="0" w:name="_GoBack"/>
+      <w:bookmarkEnd w:id="0"/>
+    </w:p>
+    <w:p>
+      <w:pPr>
+        <w:pStyle w:val="6"/>
+        <w:keepNext w:val="0"/>
+        <w:keepLines w:val="0"/>
+        <w:widowControl/>
+        <w:suppressLineNumbers w:val="0"/>
+        <w:rPr>
           <w:b/>
           <w:bCs/>
         </w:rPr>
@@ -190,6 +220,7 @@
         <w:keepLines w:val="0"/>
         <w:widowControl/>
         <w:numPr>
+          <w:ilvl w:val="0"/>
           <w:numId w:val="0"/>
         </w:numPr>
         <w:suppressLineNumbers w:val="0"/>
@@ -232,6 +263,7 @@
         <w:keepLines w:val="0"/>
         <w:widowControl/>
         <w:numPr>
+          <w:ilvl w:val="0"/>
           <w:numId w:val="0"/>
         </w:numPr>
         <w:suppressLineNumbers w:val="0"/>
@@ -274,6 +306,7 @@
         <w:keepLines w:val="0"/>
         <w:widowControl/>
         <w:numPr>
+          <w:ilvl w:val="0"/>
           <w:numId w:val="0"/>
         </w:numPr>
         <w:suppressLineNumbers w:val="0"/>
@@ -342,6 +375,7 @@
         <w:keepLines w:val="0"/>
         <w:widowControl/>
         <w:numPr>
+          <w:ilvl w:val="0"/>
           <w:numId w:val="0"/>
         </w:numPr>
         <w:suppressLineNumbers w:val="0"/>
@@ -384,6 +418,7 @@
         <w:keepLines w:val="0"/>
         <w:widowControl/>
         <w:numPr>
+          <w:ilvl w:val="0"/>
           <w:numId w:val="0"/>
         </w:numPr>
         <w:suppressLineNumbers w:val="0"/>
@@ -426,6 +461,7 @@
         <w:keepLines w:val="0"/>
         <w:widowControl/>
         <w:numPr>
+          <w:ilvl w:val="0"/>
           <w:numId w:val="0"/>
         </w:numPr>
         <w:suppressLineNumbers w:val="0"/>
@@ -468,6 +504,7 @@
         <w:keepLines w:val="0"/>
         <w:widowControl/>
         <w:numPr>
+          <w:ilvl w:val="0"/>
           <w:numId w:val="0"/>
         </w:numPr>
         <w:suppressLineNumbers w:val="0"/>
@@ -565,6 +602,7 @@
         <w:keepLines w:val="0"/>
         <w:widowControl/>
         <w:numPr>
+          <w:ilvl w:val="0"/>
           <w:numId w:val="0"/>
         </w:numPr>
         <w:suppressLineNumbers w:val="0"/>
@@ -607,6 +645,7 @@
         <w:keepLines w:val="0"/>
         <w:widowControl/>
         <w:numPr>
+          <w:ilvl w:val="0"/>
           <w:numId w:val="0"/>
         </w:numPr>
         <w:suppressLineNumbers w:val="0"/>
@@ -649,6 +688,7 @@
         <w:keepLines w:val="0"/>
         <w:widowControl/>
         <w:numPr>
+          <w:ilvl w:val="0"/>
           <w:numId w:val="0"/>
         </w:numPr>
         <w:suppressLineNumbers w:val="0"/>
@@ -691,6 +731,7 @@
         <w:keepLines w:val="0"/>
         <w:widowControl/>
         <w:numPr>
+          <w:ilvl w:val="0"/>
           <w:numId w:val="0"/>
         </w:numPr>
         <w:suppressLineNumbers w:val="0"/>
@@ -726,6 +767,7 @@
         <w:keepLines w:val="0"/>
         <w:widowControl/>
         <w:numPr>
+          <w:ilvl w:val="0"/>
           <w:numId w:val="0"/>
         </w:numPr>
         <w:suppressLineNumbers w:val="0"/>
@@ -768,6 +810,7 @@
         <w:keepLines w:val="0"/>
         <w:widowControl/>
         <w:numPr>
+          <w:ilvl w:val="0"/>
           <w:numId w:val="0"/>
         </w:numPr>
         <w:suppressLineNumbers w:val="0"/>
@@ -891,6 +934,7 @@
         <w:keepLines w:val="0"/>
         <w:widowControl/>
         <w:numPr>
+          <w:ilvl w:val="0"/>
           <w:numId w:val="0"/>
         </w:numPr>
         <w:suppressLineNumbers w:val="0"/>
@@ -933,6 +977,7 @@
         <w:keepLines w:val="0"/>
         <w:widowControl/>
         <w:numPr>
+          <w:ilvl w:val="0"/>
           <w:numId w:val="0"/>
         </w:numPr>
         <w:suppressLineNumbers w:val="0"/>
@@ -975,6 +1020,7 @@
         <w:keepLines w:val="0"/>
         <w:widowControl/>
         <w:numPr>
+          <w:ilvl w:val="0"/>
           <w:numId w:val="0"/>
         </w:numPr>
         <w:suppressLineNumbers w:val="0"/>
@@ -1017,6 +1063,7 @@
         <w:keepLines w:val="0"/>
         <w:widowControl/>
         <w:numPr>
+          <w:ilvl w:val="0"/>
           <w:numId w:val="0"/>
         </w:numPr>
         <w:suppressLineNumbers w:val="0"/>
@@ -1088,6 +1135,7 @@
         <w:keepLines w:val="0"/>
         <w:widowControl/>
         <w:numPr>
+          <w:ilvl w:val="0"/>
           <w:numId w:val="0"/>
         </w:numPr>
         <w:suppressLineNumbers w:val="0"/>
@@ -1130,6 +1178,7 @@
         <w:keepLines w:val="0"/>
         <w:widowControl/>
         <w:numPr>
+          <w:ilvl w:val="0"/>
           <w:numId w:val="0"/>
         </w:numPr>
         <w:suppressLineNumbers w:val="0"/>
@@ -1172,6 +1221,7 @@
         <w:keepLines w:val="0"/>
         <w:widowControl/>
         <w:numPr>
+          <w:ilvl w:val="0"/>
           <w:numId w:val="0"/>
         </w:numPr>
         <w:suppressLineNumbers w:val="0"/>
@@ -1214,6 +1264,7 @@
         <w:keepLines w:val="0"/>
         <w:widowControl/>
         <w:numPr>
+          <w:ilvl w:val="0"/>
           <w:numId w:val="0"/>
         </w:numPr>
         <w:suppressLineNumbers w:val="0"/>
@@ -1311,6 +1362,7 @@
         <w:keepLines w:val="0"/>
         <w:widowControl/>
         <w:numPr>
+          <w:ilvl w:val="0"/>
           <w:numId w:val="0"/>
         </w:numPr>
         <w:suppressLineNumbers w:val="0"/>
@@ -1353,6 +1405,7 @@
         <w:keepLines w:val="0"/>
         <w:widowControl/>
         <w:numPr>
+          <w:ilvl w:val="0"/>
           <w:numId w:val="0"/>
         </w:numPr>
         <w:suppressLineNumbers w:val="0"/>
@@ -1395,6 +1448,7 @@
         <w:keepLines w:val="0"/>
         <w:widowControl/>
         <w:numPr>
+          <w:ilvl w:val="0"/>
           <w:numId w:val="0"/>
         </w:numPr>
         <w:suppressLineNumbers w:val="0"/>
@@ -1437,6 +1491,7 @@
         <w:keepLines w:val="0"/>
         <w:widowControl/>
         <w:numPr>
+          <w:ilvl w:val="0"/>
           <w:numId w:val="0"/>
         </w:numPr>
         <w:suppressLineNumbers w:val="0"/>
@@ -1479,6 +1534,7 @@
         <w:keepLines w:val="0"/>
         <w:widowControl/>
         <w:numPr>
+          <w:ilvl w:val="0"/>
           <w:numId w:val="0"/>
         </w:numPr>
         <w:suppressLineNumbers w:val="0"/>
@@ -1550,6 +1606,7 @@
         <w:keepLines w:val="0"/>
         <w:widowControl/>
         <w:numPr>
+          <w:ilvl w:val="0"/>
           <w:numId w:val="0"/>
         </w:numPr>
         <w:suppressLineNumbers w:val="0"/>
@@ -1592,6 +1649,7 @@
         <w:keepLines w:val="0"/>
         <w:widowControl/>
         <w:numPr>
+          <w:ilvl w:val="0"/>
           <w:numId w:val="0"/>
         </w:numPr>
         <w:suppressLineNumbers w:val="0"/>
@@ -1689,6 +1747,7 @@
         <w:keepLines w:val="0"/>
         <w:widowControl/>
         <w:numPr>
+          <w:ilvl w:val="0"/>
           <w:numId w:val="0"/>
         </w:numPr>
         <w:suppressLineNumbers w:val="0"/>
@@ -1731,6 +1790,7 @@
         <w:keepLines w:val="0"/>
         <w:widowControl/>
         <w:numPr>
+          <w:ilvl w:val="0"/>
           <w:numId w:val="0"/>
         </w:numPr>
         <w:suppressLineNumbers w:val="0"/>
@@ -1773,6 +1833,7 @@
         <w:keepLines w:val="0"/>
         <w:widowControl/>
         <w:numPr>
+          <w:ilvl w:val="0"/>
           <w:numId w:val="0"/>
         </w:numPr>
         <w:suppressLineNumbers w:val="0"/>
@@ -1844,6 +1905,7 @@
         <w:keepLines w:val="0"/>
         <w:widowControl/>
         <w:numPr>
+          <w:ilvl w:val="0"/>
           <w:numId w:val="0"/>
         </w:numPr>
         <w:suppressLineNumbers w:val="0"/>
@@ -1886,6 +1948,7 @@
         <w:keepLines w:val="0"/>
         <w:widowControl/>
         <w:numPr>
+          <w:ilvl w:val="0"/>
           <w:numId w:val="0"/>
         </w:numPr>
         <w:suppressLineNumbers w:val="0"/>
@@ -1928,6 +1991,7 @@
         <w:keepLines w:val="0"/>
         <w:widowControl/>
         <w:numPr>
+          <w:ilvl w:val="0"/>
           <w:numId w:val="0"/>
         </w:numPr>
         <w:suppressLineNumbers w:val="0"/>
@@ -2025,6 +2089,7 @@
         <w:keepLines w:val="0"/>
         <w:widowControl/>
         <w:numPr>
+          <w:ilvl w:val="0"/>
           <w:numId w:val="0"/>
         </w:numPr>
         <w:suppressLineNumbers w:val="0"/>
@@ -2067,6 +2132,7 @@
         <w:keepLines w:val="0"/>
         <w:widowControl/>
         <w:numPr>
+          <w:ilvl w:val="0"/>
           <w:numId w:val="0"/>
         </w:numPr>
         <w:suppressLineNumbers w:val="0"/>
@@ -2077,8 +2143,6 @@
           <w:bCs/>
         </w:rPr>
       </w:pPr>
-      <w:bookmarkStart w:id="0" w:name="_GoBack"/>
-      <w:bookmarkEnd w:id="0"/>
       <w:r>
         <w:rPr>
           <w:rStyle w:val="5"/>
@@ -2111,6 +2175,7 @@
         <w:keepLines w:val="0"/>
         <w:widowControl/>
         <w:numPr>
+          <w:ilvl w:val="0"/>
           <w:numId w:val="0"/>
         </w:numPr>
         <w:suppressLineNumbers w:val="0"/>
@@ -2182,6 +2247,7 @@
         <w:keepLines w:val="0"/>
         <w:widowControl/>
         <w:numPr>
+          <w:ilvl w:val="0"/>
           <w:numId w:val="0"/>
         </w:numPr>
         <w:suppressLineNumbers w:val="0"/>
@@ -2299,6 +2365,7 @@
         <w:keepLines w:val="0"/>
         <w:widowControl/>
         <w:numPr>
+          <w:ilvl w:val="0"/>
           <w:numId w:val="0"/>
         </w:numPr>
         <w:suppressLineNumbers w:val="0"/>
@@ -2382,6 +2449,7 @@
         <w:keepLines w:val="0"/>
         <w:widowControl/>
         <w:numPr>
+          <w:ilvl w:val="0"/>
           <w:numId w:val="0"/>
         </w:numPr>
         <w:suppressLineNumbers w:val="0"/>
@@ -2439,6 +2507,7 @@
         <w:keepLines w:val="0"/>
         <w:widowControl/>
         <w:numPr>
+          <w:ilvl w:val="0"/>
           <w:numId w:val="0"/>
         </w:numPr>
         <w:suppressLineNumbers w:val="0"/>
@@ -2496,6 +2565,7 @@
         <w:keepLines w:val="0"/>
         <w:widowControl/>
         <w:numPr>
+          <w:ilvl w:val="0"/>
           <w:numId w:val="0"/>
         </w:numPr>
         <w:suppressLineNumbers w:val="0"/>
@@ -2553,6 +2623,7 @@
         <w:keepLines w:val="0"/>
         <w:widowControl/>
         <w:numPr>
+          <w:ilvl w:val="0"/>
           <w:numId w:val="0"/>
         </w:numPr>
         <w:suppressLineNumbers w:val="0"/>
@@ -2636,6 +2707,7 @@
         <w:keepLines w:val="0"/>
         <w:widowControl/>
         <w:numPr>
+          <w:ilvl w:val="0"/>
           <w:numId w:val="0"/>
         </w:numPr>
         <w:suppressLineNumbers w:val="0"/>
@@ -2678,6 +2750,7 @@
         <w:keepLines w:val="0"/>
         <w:widowControl/>
         <w:numPr>
+          <w:ilvl w:val="0"/>
           <w:numId w:val="0"/>
         </w:numPr>
         <w:suppressLineNumbers w:val="0"/>
@@ -2720,6 +2793,7 @@
         <w:keepLines w:val="0"/>
         <w:widowControl/>
         <w:numPr>
+          <w:ilvl w:val="0"/>
           <w:numId w:val="0"/>
         </w:numPr>
         <w:suppressLineNumbers w:val="0"/>
@@ -3501,6 +3575,7 @@
       <w:jc w:val="left"/>
     </w:pPr>
     <w:rPr>
+      <w:rFonts w:ascii="Times New Roman" w:hAnsi="Times New Roman" w:eastAsia="SimSun" w:cs="Times New Roman"/>
       <w:kern w:val="0"/>
       <w:sz w:val="24"/>
       <w:szCs w:val="24"/>

</xml_diff>